<commit_message>
done with DDL approaching..
</commit_message>
<xml_diff>
--- a/数据结构实验/设计文档.docx
+++ b/数据结构实验/设计文档.docx
@@ -277,107 +277,118 @@
     </w:p>
     <w:p/>
     <w:p>
+      <w:r>
+        <w:rPr>
+          <w:rFonts w:hint="eastAsia"/>
+        </w:rPr>
+        <w:t>7</w:t>
+      </w:r>
+      <w:r>
+        <w:t xml:space="preserve"> </w:t>
+      </w:r>
+      <w:r>
+        <w:rPr>
+          <w:rFonts w:hint="eastAsia"/>
+        </w:rPr>
+        <w:t>本来以为是排列cost，实际cost=cost</w:t>
+      </w:r>
+      <w:r>
+        <w:t>1</w:t>
+      </w:r>
+      <w:r>
+        <w:rPr>
+          <w:rFonts w:hint="eastAsia"/>
+        </w:rPr>
+        <w:t>+length</w:t>
+      </w:r>
+      <w:r>
+        <w:t>1</w:t>
+      </w:r>
+      <w:r>
+        <w:rPr>
+          <w:rFonts w:hint="eastAsia"/>
+        </w:rPr>
+        <w:t>+cost</w:t>
+      </w:r>
+      <w:r>
+        <w:t>2</w:t>
+      </w:r>
+      <w:r>
+        <w:rPr>
+          <w:rFonts w:hint="eastAsia"/>
+        </w:rPr>
+        <w:t>+length</w:t>
+      </w:r>
+      <w:r>
+        <w:t>2.</w:t>
+      </w:r>
+      <w:r>
+        <w:rPr>
+          <w:rFonts w:hint="eastAsia"/>
+        </w:rPr>
+        <w:t>要使得新的cost最小，就应该使得</w:t>
+      </w:r>
+      <w:proofErr w:type="spellStart"/>
+      <w:r>
+        <w:rPr>
+          <w:rFonts w:hint="eastAsia"/>
+        </w:rPr>
+        <w:t>cost+</w:t>
+      </w:r>
+      <w:r>
+        <w:t>leng</w:t>
+      </w:r>
+      <w:r>
+        <w:rPr>
+          <w:rFonts w:hint="eastAsia"/>
+        </w:rPr>
+        <w:t>th</w:t>
+      </w:r>
+      <w:proofErr w:type="spellEnd"/>
+      <w:r>
+        <w:rPr>
+          <w:rFonts w:hint="eastAsia"/>
+        </w:rPr>
+        <w:t>最小，链表就应该按</w:t>
+      </w:r>
+      <w:proofErr w:type="spellStart"/>
+      <w:r>
+        <w:rPr>
+          <w:rFonts w:hint="eastAsia"/>
+        </w:rPr>
+        <w:t>cost+length</w:t>
+      </w:r>
+      <w:proofErr w:type="spellEnd"/>
+      <w:r>
+        <w:rPr>
+          <w:rFonts w:hint="eastAsia"/>
+        </w:rPr>
+        <w:t>排列</w:t>
+      </w:r>
+    </w:p>
+    <w:p/>
+    <w:p>
+      <w:r>
+        <w:rPr>
+          <w:rFonts w:hint="eastAsia"/>
+        </w:rPr>
+        <w:t>最后写注释</w:t>
+      </w:r>
+      <w:r>
+        <w:rPr>
+          <w:rFonts w:hint="eastAsia"/>
+        </w:rPr>
+        <w:t xml:space="preserve"> 注释最重要</w:t>
+      </w:r>
+    </w:p>
+    <w:p>
       <w:pPr>
         <w:rPr>
           <w:rFonts w:hint="eastAsia"/>
         </w:rPr>
       </w:pPr>
-      <w:r>
-        <w:rPr>
-          <w:rFonts w:hint="eastAsia"/>
-        </w:rPr>
-        <w:t>7</w:t>
-      </w:r>
-      <w:r>
-        <w:t xml:space="preserve"> </w:t>
-      </w:r>
-      <w:r>
-        <w:rPr>
-          <w:rFonts w:hint="eastAsia"/>
-        </w:rPr>
-        <w:t>本来以为是排列cost</w:t>
-      </w:r>
       <w:bookmarkStart w:id="0" w:name="_GoBack"/>
       <w:bookmarkEnd w:id="0"/>
-      <w:r>
-        <w:rPr>
-          <w:rFonts w:hint="eastAsia"/>
-        </w:rPr>
-        <w:t>，实际cost=cost</w:t>
-      </w:r>
-      <w:r>
-        <w:t>1</w:t>
-      </w:r>
-      <w:r>
-        <w:rPr>
-          <w:rFonts w:hint="eastAsia"/>
-        </w:rPr>
-        <w:t>+length</w:t>
-      </w:r>
-      <w:r>
-        <w:t>1</w:t>
-      </w:r>
-      <w:r>
-        <w:rPr>
-          <w:rFonts w:hint="eastAsia"/>
-        </w:rPr>
-        <w:t>+cost</w:t>
-      </w:r>
-      <w:r>
-        <w:t>2</w:t>
-      </w:r>
-      <w:r>
-        <w:rPr>
-          <w:rFonts w:hint="eastAsia"/>
-        </w:rPr>
-        <w:t>+length</w:t>
-      </w:r>
-      <w:r>
-        <w:t>2.</w:t>
-      </w:r>
-      <w:r>
-        <w:rPr>
-          <w:rFonts w:hint="eastAsia"/>
-        </w:rPr>
-        <w:t>要使得新的cost最小，就应该使得</w:t>
-      </w:r>
-      <w:proofErr w:type="spellStart"/>
-      <w:r>
-        <w:rPr>
-          <w:rFonts w:hint="eastAsia"/>
-        </w:rPr>
-        <w:t>cost+</w:t>
-      </w:r>
-      <w:r>
-        <w:t>leng</w:t>
-      </w:r>
-      <w:r>
-        <w:rPr>
-          <w:rFonts w:hint="eastAsia"/>
-        </w:rPr>
-        <w:t>th</w:t>
-      </w:r>
-      <w:proofErr w:type="spellEnd"/>
-      <w:r>
-        <w:rPr>
-          <w:rFonts w:hint="eastAsia"/>
-        </w:rPr>
-        <w:t>最小，链表就应该按</w:t>
-      </w:r>
-      <w:proofErr w:type="spellStart"/>
-      <w:r>
-        <w:rPr>
-          <w:rFonts w:hint="eastAsia"/>
-        </w:rPr>
-        <w:t>cost+length</w:t>
-      </w:r>
-      <w:proofErr w:type="spellEnd"/>
-      <w:r>
-        <w:rPr>
-          <w:rFonts w:hint="eastAsia"/>
-        </w:rPr>
-        <w:t>排列</w:t>
-      </w:r>
     </w:p>
     <w:sectPr>
       <w:pgSz w:w="11906" w:h="16838"/>

</xml_diff>